<commit_message>
termino de tarea 1
</commit_message>
<xml_diff>
--- a/tareas/Infografia.docx
+++ b/tareas/Infografia.docx
@@ -16,111 +16,19 @@
         </w:rPr>
       </w:pPr>
       <w:r>
-        <w:rPr>
-          <w:rFonts w:ascii="Purisa" w:hAnsi="Purisa"/>
-          <w:b/>
-          <w:bCs/>
-          <w:sz w:val="32"/>
-          <w:szCs w:val="32"/>
-        </w:rPr>
-        <w:t>I</w:t>
-      </w:r>
-      <w:r>
-        <w:rPr>
-          <w:rFonts w:ascii="Purisa" w:hAnsi="Purisa"/>
-          <w:b/>
-          <w:bCs/>
-          <w:sz w:val="32"/>
-          <w:szCs w:val="32"/>
-        </w:rPr>
-        <w:t>PHONE</w:t>
-      </w:r>
-      <w:r>
-        <w:rPr>
-          <w:rFonts w:ascii="Purisa" w:hAnsi="Purisa"/>
-          <w:b/>
-          <w:bCs/>
-          <w:sz w:val="32"/>
-          <w:szCs w:val="32"/>
-        </w:rPr>
-        <w:t xml:space="preserve"> XR</w:t>
-      </w:r>
-    </w:p>
-    <w:p>
-      <w:pPr>
-        <w:pStyle w:val="Normal"/>
-        <w:numPr>
-          <w:ilvl w:val="0"/>
-          <w:numId w:val="1"/>
-        </w:numPr>
-        <w:jc w:val="left"/>
-        <w:rPr>
-          <w:rFonts w:ascii="DejaVu Serif" w:hAnsi="DejaVu Serif"/>
-          <w:sz w:val="20"/>
-          <w:szCs w:val="20"/>
-        </w:rPr>
-      </w:pPr>
-      <w:r>
-        <w:rPr>
-          <w:rFonts w:ascii="DejaVu Serif" w:hAnsi="DejaVu Serif"/>
-          <w:sz w:val="20"/>
-          <w:szCs w:val="20"/>
-        </w:rPr>
-        <w:t>Capacidad</w:t>
-      </w:r>
-    </w:p>
-    <w:p>
-      <w:pPr>
-        <w:pStyle w:val="Normal"/>
-        <w:numPr>
-          <w:ilvl w:val="0"/>
-          <w:numId w:val="0"/>
-        </w:numPr>
-        <w:ind w:left="720" w:hanging="0"/>
-        <w:jc w:val="left"/>
-        <w:rPr>
-          <w:rFonts w:ascii="DejaVu Serif" w:hAnsi="DejaVu Serif"/>
-          <w:sz w:val="20"/>
-          <w:szCs w:val="20"/>
-        </w:rPr>
-      </w:pPr>
-      <w:r>
-        <w:rPr>
-          <w:rFonts w:ascii="DejaVu Serif" w:hAnsi="DejaVu Serif"/>
-          <w:sz w:val="20"/>
-          <w:szCs w:val="20"/>
-        </w:rPr>
-      </w:r>
-    </w:p>
-    <w:p>
-      <w:pPr>
-        <w:pStyle w:val="Normal"/>
-        <w:numPr>
-          <w:ilvl w:val="0"/>
-          <w:numId w:val="0"/>
-        </w:numPr>
-        <w:ind w:left="1080" w:hanging="0"/>
-        <w:jc w:val="left"/>
-        <w:rPr>
-          <w:rFonts w:ascii="DejaVu Serif" w:hAnsi="DejaVu Serif"/>
-          <w:sz w:val="20"/>
-          <w:szCs w:val="20"/>
-        </w:rPr>
-      </w:pPr>
-      <w:r>
         <w:drawing>
-          <wp:anchor behindDoc="0" distT="0" distB="0" distL="0" distR="0" simplePos="0" locked="0" layoutInCell="1" allowOverlap="1" relativeHeight="2">
+          <wp:anchor behindDoc="1" distT="0" distB="0" distL="0" distR="0" simplePos="0" locked="0" layoutInCell="1" allowOverlap="1" relativeHeight="2">
             <wp:simplePos x="0" y="0"/>
             <wp:positionH relativeFrom="column">
-              <wp:posOffset>3475990</wp:posOffset>
+              <wp:posOffset>4780280</wp:posOffset>
             </wp:positionH>
             <wp:positionV relativeFrom="paragraph">
-              <wp:posOffset>370840</wp:posOffset>
+              <wp:posOffset>-720090</wp:posOffset>
             </wp:positionV>
-            <wp:extent cx="2676525" cy="1714500"/>
+            <wp:extent cx="1553845" cy="1553845"/>
             <wp:effectExtent l="0" t="0" r="0" b="0"/>
-            <wp:wrapSquare wrapText="largest"/>
-            <wp:docPr id="1" name="Imagen1" descr=""/>
+            <wp:wrapNone/>
+            <wp:docPr id="1" name="Imagen4" descr=""/>
             <wp:cNvGraphicFramePr>
               <a:graphicFrameLocks xmlns:a="http://schemas.openxmlformats.org/drawingml/2006/main" noChangeAspect="1"/>
             </wp:cNvGraphicFramePr>
@@ -128,7 +36,7 @@
               <a:graphicData uri="http://schemas.openxmlformats.org/drawingml/2006/picture">
                 <pic:pic xmlns:pic="http://schemas.openxmlformats.org/drawingml/2006/picture">
                   <pic:nvPicPr>
-                    <pic:cNvPr id="1" name="Imagen1" descr=""/>
+                    <pic:cNvPr id="1" name="Imagen4" descr=""/>
                     <pic:cNvPicPr>
                       <a:picLocks noChangeAspect="1" noChangeArrowheads="1"/>
                     </pic:cNvPicPr>
@@ -142,7 +50,7 @@
                   <pic:spPr bwMode="auto">
                     <a:xfrm>
                       <a:off x="0" y="0"/>
-                      <a:ext cx="2676525" cy="1714500"/>
+                      <a:ext cx="1553845" cy="1553845"/>
                     </a:xfrm>
                     <a:prstGeom prst="rect">
                       <a:avLst/>
@@ -156,11 +64,36 @@
       </w:r>
       <w:r>
         <w:rPr>
-          <w:rFonts w:ascii="DejaVu Serif" w:hAnsi="DejaVu Serif"/>
-          <w:sz w:val="20"/>
-          <w:szCs w:val="20"/>
-        </w:rPr>
-        <w:t>Memoria dada para almacenar toda nuestra informacion, la música que compras, las aplicaciones que descargas y las fotos que tomas, al igual que todo el contenido que disfrutas en el dispositivo.</w:t>
+          <w:rFonts w:ascii="Purisa" w:hAnsi="Purisa"/>
+          <w:b/>
+          <w:bCs/>
+          <w:sz w:val="32"/>
+          <w:szCs w:val="32"/>
+        </w:rPr>
+        <w:t>IPHONE XR</w:t>
+      </w:r>
+    </w:p>
+    <w:p>
+      <w:pPr>
+        <w:pStyle w:val="Normal"/>
+        <w:numPr>
+          <w:ilvl w:val="0"/>
+          <w:numId w:val="1"/>
+        </w:numPr>
+        <w:jc w:val="left"/>
+        <w:rPr>
+          <w:rFonts w:ascii="DejaVu Serif" w:hAnsi="DejaVu Serif"/>
+          <w:sz w:val="20"/>
+          <w:szCs w:val="20"/>
+        </w:rPr>
+      </w:pPr>
+      <w:r>
+        <w:rPr>
+          <w:rFonts w:ascii="DejaVu Serif" w:hAnsi="DejaVu Serif"/>
+          <w:sz w:val="20"/>
+          <w:szCs w:val="20"/>
+        </w:rPr>
+        <w:t>Capacidad</w:t>
       </w:r>
     </w:p>
     <w:p>
@@ -170,6 +103,104 @@
           <w:ilvl w:val="0"/>
           <w:numId w:val="0"/>
         </w:numPr>
+        <w:ind w:left="720" w:hanging="0"/>
+        <w:jc w:val="left"/>
+        <w:rPr>
+          <w:rFonts w:ascii="DejaVu Serif" w:hAnsi="DejaVu Serif"/>
+          <w:sz w:val="20"/>
+          <w:szCs w:val="20"/>
+        </w:rPr>
+      </w:pPr>
+      <w:r>
+        <w:rPr>
+          <w:rFonts w:ascii="DejaVu Serif" w:hAnsi="DejaVu Serif"/>
+          <w:sz w:val="20"/>
+          <w:szCs w:val="20"/>
+        </w:rPr>
+      </w:r>
+    </w:p>
+    <w:p>
+      <w:pPr>
+        <w:pStyle w:val="Normal"/>
+        <w:numPr>
+          <w:ilvl w:val="0"/>
+          <w:numId w:val="0"/>
+        </w:numPr>
+        <w:ind w:left="1080" w:hanging="0"/>
+        <w:jc w:val="left"/>
+        <w:rPr/>
+      </w:pPr>
+      <w:r>
+        <w:drawing>
+          <wp:anchor behindDoc="0" distT="0" distB="0" distL="0" distR="0" simplePos="0" locked="0" layoutInCell="1" allowOverlap="1" relativeHeight="3">
+            <wp:simplePos x="0" y="0"/>
+            <wp:positionH relativeFrom="column">
+              <wp:posOffset>3608705</wp:posOffset>
+            </wp:positionH>
+            <wp:positionV relativeFrom="paragraph">
+              <wp:posOffset>370840</wp:posOffset>
+            </wp:positionV>
+            <wp:extent cx="2543810" cy="1629410"/>
+            <wp:effectExtent l="0" t="0" r="0" b="0"/>
+            <wp:wrapSquare wrapText="largest"/>
+            <wp:docPr id="2" name="Imagen1" descr=""/>
+            <wp:cNvGraphicFramePr>
+              <a:graphicFrameLocks xmlns:a="http://schemas.openxmlformats.org/drawingml/2006/main" noChangeAspect="1"/>
+            </wp:cNvGraphicFramePr>
+            <a:graphic xmlns:a="http://schemas.openxmlformats.org/drawingml/2006/main">
+              <a:graphicData uri="http://schemas.openxmlformats.org/drawingml/2006/picture">
+                <pic:pic xmlns:pic="http://schemas.openxmlformats.org/drawingml/2006/picture">
+                  <pic:nvPicPr>
+                    <pic:cNvPr id="2" name="Imagen1" descr=""/>
+                    <pic:cNvPicPr>
+                      <a:picLocks noChangeAspect="1" noChangeArrowheads="1"/>
+                    </pic:cNvPicPr>
+                  </pic:nvPicPr>
+                  <pic:blipFill>
+                    <a:blip r:embed="rId3"/>
+                    <a:stretch>
+                      <a:fillRect/>
+                    </a:stretch>
+                  </pic:blipFill>
+                  <pic:spPr bwMode="auto">
+                    <a:xfrm>
+                      <a:off x="0" y="0"/>
+                      <a:ext cx="2543810" cy="1629410"/>
+                    </a:xfrm>
+                    <a:prstGeom prst="rect">
+                      <a:avLst/>
+                    </a:prstGeom>
+                  </pic:spPr>
+                </pic:pic>
+              </a:graphicData>
+            </a:graphic>
+          </wp:anchor>
+        </w:drawing>
+      </w:r>
+      <w:r>
+        <w:rPr>
+          <w:rFonts w:ascii="DejaVu Serif" w:hAnsi="DejaVu Serif"/>
+          <w:sz w:val="20"/>
+          <w:szCs w:val="20"/>
+        </w:rPr>
+        <w:t>M</w:t>
+      </w:r>
+      <w:r>
+        <w:rPr>
+          <w:rFonts w:ascii="DejaVu Serif" w:hAnsi="DejaVu Serif"/>
+          <w:sz w:val="20"/>
+          <w:szCs w:val="20"/>
+        </w:rPr>
+        <w:t>emoria dada para almacenar toda nuestra información, la música que compras, las aplicaciones que descargas y las fotos que tomas, al igual que todo el contenido que disfrutas en el dispositivo.</w:t>
+      </w:r>
+    </w:p>
+    <w:p>
+      <w:pPr>
+        <w:pStyle w:val="Normal"/>
+        <w:numPr>
+          <w:ilvl w:val="0"/>
+          <w:numId w:val="0"/>
+        </w:numPr>
         <w:ind w:left="1080" w:hanging="0"/>
         <w:jc w:val="left"/>
         <w:rPr>
@@ -348,60 +379,6 @@
     <w:p>
       <w:pPr>
         <w:pStyle w:val="Normal"/>
-        <w:jc w:val="left"/>
-        <w:rPr>
-          <w:rFonts w:ascii="DejaVu Serif" w:hAnsi="DejaVu Serif"/>
-          <w:sz w:val="20"/>
-          <w:szCs w:val="20"/>
-        </w:rPr>
-      </w:pPr>
-      <w:r>
-        <w:rPr>
-          <w:rFonts w:ascii="DejaVu Serif" w:hAnsi="DejaVu Serif"/>
-          <w:sz w:val="20"/>
-          <w:szCs w:val="20"/>
-        </w:rPr>
-      </w:r>
-    </w:p>
-    <w:p>
-      <w:pPr>
-        <w:pStyle w:val="Normal"/>
-        <w:jc w:val="left"/>
-        <w:rPr>
-          <w:rFonts w:ascii="DejaVu Serif" w:hAnsi="DejaVu Serif"/>
-          <w:sz w:val="20"/>
-          <w:szCs w:val="20"/>
-        </w:rPr>
-      </w:pPr>
-      <w:r>
-        <w:rPr>
-          <w:rFonts w:ascii="DejaVu Serif" w:hAnsi="DejaVu Serif"/>
-          <w:sz w:val="20"/>
-          <w:szCs w:val="20"/>
-        </w:rPr>
-      </w:r>
-    </w:p>
-    <w:p>
-      <w:pPr>
-        <w:pStyle w:val="Normal"/>
-        <w:jc w:val="left"/>
-        <w:rPr>
-          <w:rFonts w:ascii="DejaVu Serif" w:hAnsi="DejaVu Serif"/>
-          <w:sz w:val="20"/>
-          <w:szCs w:val="20"/>
-        </w:rPr>
-      </w:pPr>
-      <w:r>
-        <w:rPr>
-          <w:rFonts w:ascii="DejaVu Serif" w:hAnsi="DejaVu Serif"/>
-          <w:sz w:val="20"/>
-          <w:szCs w:val="20"/>
-        </w:rPr>
-      </w:r>
-    </w:p>
-    <w:p>
-      <w:pPr>
-        <w:pStyle w:val="Normal"/>
         <w:numPr>
           <w:ilvl w:val="0"/>
           <w:numId w:val="1"/>
@@ -442,18 +419,7 @@
           <w:numId w:val="1"/>
         </w:numPr>
         <w:jc w:val="left"/>
-        <w:rPr>
-          <w:rFonts w:ascii="DejaVu Serif" w:hAnsi="DejaVu Serif"/>
-          <w:b w:val="false"/>
-          <w:b w:val="false"/>
-          <w:bCs w:val="false"/>
-          <w:i w:val="false"/>
-          <w:i w:val="false"/>
-          <w:iCs w:val="false"/>
-          <w:sz w:val="20"/>
-          <w:szCs w:val="20"/>
-          <w:u w:val="none"/>
-        </w:rPr>
+        <w:rPr/>
       </w:pPr>
       <w:r>
         <w:rPr>
@@ -631,7 +597,7 @@
       </w:pPr>
       <w:r>
         <w:drawing>
-          <wp:anchor behindDoc="0" distT="0" distB="0" distL="0" distR="0" simplePos="0" locked="0" layoutInCell="1" allowOverlap="1" relativeHeight="3">
+          <wp:anchor behindDoc="0" distT="0" distB="0" distL="0" distR="0" simplePos="0" locked="0" layoutInCell="1" allowOverlap="1" relativeHeight="4">
             <wp:simplePos x="0" y="0"/>
             <wp:positionH relativeFrom="column">
               <wp:posOffset>4630420</wp:posOffset>
@@ -642,7 +608,7 @@
             <wp:extent cx="1586230" cy="1499235"/>
             <wp:effectExtent l="0" t="0" r="0" b="0"/>
             <wp:wrapSquare wrapText="largest"/>
-            <wp:docPr id="2" name="Imagen2" descr=""/>
+            <wp:docPr id="3" name="Imagen2" descr=""/>
             <wp:cNvGraphicFramePr>
               <a:graphicFrameLocks xmlns:a="http://schemas.openxmlformats.org/drawingml/2006/main" noChangeAspect="1"/>
             </wp:cNvGraphicFramePr>
@@ -650,13 +616,13 @@
               <a:graphicData uri="http://schemas.openxmlformats.org/drawingml/2006/picture">
                 <pic:pic xmlns:pic="http://schemas.openxmlformats.org/drawingml/2006/picture">
                   <pic:nvPicPr>
-                    <pic:cNvPr id="2" name="Imagen2" descr=""/>
+                    <pic:cNvPr id="3" name="Imagen2" descr=""/>
                     <pic:cNvPicPr>
                       <a:picLocks noChangeAspect="1" noChangeArrowheads="1"/>
                     </pic:cNvPicPr>
                   </pic:nvPicPr>
                   <pic:blipFill>
-                    <a:blip r:embed="rId3"/>
+                    <a:blip r:embed="rId4"/>
                     <a:stretch>
                       <a:fillRect/>
                     </a:stretch>
@@ -687,7 +653,20 @@
           <w:szCs w:val="20"/>
           <w:u w:val="none"/>
         </w:rPr>
-        <w:t>Chip</w:t>
+        <w:t>C</w:t>
+      </w:r>
+      <w:r>
+        <w:rPr>
+          <w:rFonts w:ascii="DejaVu Serif" w:hAnsi="DejaVu Serif"/>
+          <w:b w:val="false"/>
+          <w:bCs w:val="false"/>
+          <w:i w:val="false"/>
+          <w:iCs w:val="false"/>
+          <w:sz w:val="20"/>
+          <w:szCs w:val="20"/>
+          <w:u w:val="none"/>
+        </w:rPr>
+        <w:t>hip</w:t>
       </w:r>
     </w:p>
     <w:p>
@@ -888,6 +867,54 @@
         </w:rPr>
       </w:pPr>
       <w:r>
+        <w:drawing>
+          <wp:anchor behindDoc="1" distT="0" distB="0" distL="0" distR="0" simplePos="0" locked="0" layoutInCell="1" allowOverlap="1" relativeHeight="6">
+            <wp:simplePos x="0" y="0"/>
+            <wp:positionH relativeFrom="column">
+              <wp:posOffset>37465</wp:posOffset>
+            </wp:positionH>
+            <wp:positionV relativeFrom="paragraph">
+              <wp:posOffset>232410</wp:posOffset>
+            </wp:positionV>
+            <wp:extent cx="1475740" cy="2343150"/>
+            <wp:effectExtent l="0" t="0" r="0" b="0"/>
+            <wp:wrapNone/>
+            <wp:docPr id="4" name="Imagen5" descr=""/>
+            <wp:cNvGraphicFramePr>
+              <a:graphicFrameLocks xmlns:a="http://schemas.openxmlformats.org/drawingml/2006/main" noChangeAspect="1"/>
+            </wp:cNvGraphicFramePr>
+            <a:graphic xmlns:a="http://schemas.openxmlformats.org/drawingml/2006/main">
+              <a:graphicData uri="http://schemas.openxmlformats.org/drawingml/2006/picture">
+                <pic:pic xmlns:pic="http://schemas.openxmlformats.org/drawingml/2006/picture">
+                  <pic:nvPicPr>
+                    <pic:cNvPr id="4" name="Imagen5" descr=""/>
+                    <pic:cNvPicPr>
+                      <a:picLocks noChangeAspect="1" noChangeArrowheads="1"/>
+                    </pic:cNvPicPr>
+                  </pic:nvPicPr>
+                  <pic:blipFill>
+                    <a:blip r:embed="rId5"/>
+                    <a:srcRect l="34116" t="0" r="32815" b="0"/>
+                    <a:stretch>
+                      <a:fillRect/>
+                    </a:stretch>
+                  </pic:blipFill>
+                  <pic:spPr bwMode="auto">
+                    <a:xfrm>
+                      <a:off x="0" y="0"/>
+                      <a:ext cx="1475740" cy="2343150"/>
+                    </a:xfrm>
+                    <a:prstGeom prst="rect">
+                      <a:avLst/>
+                    </a:prstGeom>
+                  </pic:spPr>
+                </pic:pic>
+              </a:graphicData>
+            </a:graphic>
+          </wp:anchor>
+        </w:drawing>
+      </w:r>
+      <w:r>
         <w:rPr>
           <w:rFonts w:ascii="DejaVu Serif" w:hAnsi="DejaVu Serif"/>
           <w:sz w:val="20"/>
@@ -905,23 +932,15 @@
         </w:numPr>
         <w:ind w:left="1440" w:hanging="0"/>
         <w:jc w:val="left"/>
-        <w:rPr>
-          <w:rFonts w:ascii="DejaVu Serif" w:hAnsi="DejaVu Serif"/>
-          <w:sz w:val="20"/>
-          <w:szCs w:val="20"/>
-        </w:rPr>
-      </w:pPr>
-      <w:r>
-        <w:rPr>
-          <w:rFonts w:ascii="DejaVu Serif" w:hAnsi="DejaVu Serif"/>
-          <w:sz w:val="20"/>
-          <w:szCs w:val="20"/>
-        </w:rPr>
+        <w:rPr/>
+      </w:pPr>
+      <w:r>
+        <w:rPr/>
         <w:drawing>
-          <wp:anchor behindDoc="0" distT="0" distB="0" distL="0" distR="0" simplePos="0" locked="0" layoutInCell="1" allowOverlap="1" relativeHeight="4">
+          <wp:anchor behindDoc="0" distT="0" distB="0" distL="0" distR="0" simplePos="0" locked="0" layoutInCell="1" allowOverlap="1" relativeHeight="5">
             <wp:simplePos x="0" y="0"/>
             <wp:positionH relativeFrom="column">
-              <wp:align>center</wp:align>
+              <wp:posOffset>2680335</wp:posOffset>
             </wp:positionH>
             <wp:positionV relativeFrom="paragraph">
               <wp:posOffset>635</wp:posOffset>
@@ -929,7 +948,7 @@
             <wp:extent cx="2895600" cy="1581150"/>
             <wp:effectExtent l="0" t="0" r="0" b="0"/>
             <wp:wrapSquare wrapText="largest"/>
-            <wp:docPr id="3" name="Imagen3" descr=""/>
+            <wp:docPr id="5" name="Imagen3" descr=""/>
             <wp:cNvGraphicFramePr>
               <a:graphicFrameLocks xmlns:a="http://schemas.openxmlformats.org/drawingml/2006/main" noChangeAspect="1"/>
             </wp:cNvGraphicFramePr>
@@ -937,13 +956,13 @@
               <a:graphicData uri="http://schemas.openxmlformats.org/drawingml/2006/picture">
                 <pic:pic xmlns:pic="http://schemas.openxmlformats.org/drawingml/2006/picture">
                   <pic:nvPicPr>
-                    <pic:cNvPr id="3" name="Imagen3" descr=""/>
+                    <pic:cNvPr id="5" name="Imagen3" descr=""/>
                     <pic:cNvPicPr>
                       <a:picLocks noChangeAspect="1" noChangeArrowheads="1"/>
                     </pic:cNvPicPr>
                   </pic:nvPicPr>
                   <pic:blipFill>
-                    <a:blip r:embed="rId4"/>
+                    <a:blip r:embed="rId6"/>
                     <a:stretch>
                       <a:fillRect/>
                     </a:stretch>
@@ -971,6 +990,7 @@
       <w:pgNumType w:fmt="decimal"/>
       <w:formProt w:val="false"/>
       <w:textDirection w:val="lrTb"/>
+      <w:docGrid w:type="default" w:linePitch="240" w:charSpace="4294961151"/>
     </w:sectPr>
   </w:body>
 </w:document>
@@ -992,6 +1012,8 @@
       </w:pPr>
       <w:rPr>
         <w:rFonts w:ascii="Symbol" w:hAnsi="Symbol" w:cs="Symbol" w:hint="default"/>
+        <w:sz w:val="20"/>
+        <w:b w:val="false"/>
         <w:rFonts w:cs="OpenSymbol"/>
       </w:rPr>
     </w:lvl>
@@ -1008,6 +1030,8 @@
       </w:pPr>
       <w:rPr>
         <w:rFonts w:ascii="OpenSymbol" w:hAnsi="OpenSymbol" w:cs="OpenSymbol" w:hint="default"/>
+        <w:sz w:val="20"/>
+        <w:b w:val="false"/>
         <w:rFonts w:cs="OpenSymbol"/>
       </w:rPr>
     </w:lvl>
@@ -1138,6 +1162,7 @@
       </w:pPr>
       <w:rPr>
         <w:rFonts w:ascii="Symbol" w:hAnsi="Symbol" w:cs="Symbol" w:hint="default"/>
+        <w:sz w:val="20"/>
         <w:rFonts w:cs="OpenSymbol"/>
       </w:rPr>
     </w:lvl>
@@ -1154,6 +1179,7 @@
       </w:pPr>
       <w:rPr>
         <w:rFonts w:ascii="OpenSymbol" w:hAnsi="OpenSymbol" w:cs="OpenSymbol" w:hint="default"/>
+        <w:sz w:val="20"/>
         <w:rFonts w:cs="OpenSymbol"/>
       </w:rPr>
     </w:lvl>
@@ -1170,6 +1196,7 @@
       </w:pPr>
       <w:rPr>
         <w:rFonts w:ascii="OpenSymbol" w:hAnsi="OpenSymbol" w:cs="OpenSymbol" w:hint="default"/>
+        <w:sz w:val="20"/>
         <w:rFonts w:cs="OpenSymbol"/>
       </w:rPr>
     </w:lvl>
@@ -1556,15 +1583,12 @@
     <w:rPrDefault>
       <w:rPr>
         <w:rFonts w:ascii="Liberation Serif" w:hAnsi="Liberation Serif" w:eastAsia="Noto Sans CJK SC Regular" w:cs="FreeSans"/>
-        <w:sz w:val="24"/>
         <w:szCs w:val="24"/>
         <w:lang w:val="es-MX" w:eastAsia="zh-CN" w:bidi="hi-IN"/>
       </w:rPr>
     </w:rPrDefault>
     <w:pPrDefault>
-      <w:pPr>
-        <w:widowControl/>
-      </w:pPr>
+      <w:pPr/>
     </w:pPrDefault>
   </w:docDefaults>
   <w:style w:type="paragraph" w:styleId="Normal">
@@ -1572,10 +1596,12 @@
     <w:qFormat/>
     <w:pPr>
       <w:widowControl/>
+      <w:bidi w:val="0"/>
+      <w:jc w:val="left"/>
     </w:pPr>
     <w:rPr>
       <w:rFonts w:ascii="Liberation Serif" w:hAnsi="Liberation Serif" w:eastAsia="Noto Sans CJK SC Regular" w:cs="FreeSans"/>
-      <w:color w:val="auto"/>
+      <w:color w:val="00000A"/>
       <w:sz w:val="24"/>
       <w:szCs w:val="24"/>
       <w:lang w:val="es-MX" w:eastAsia="zh-CN" w:bidi="hi-IN"/>
@@ -1610,6 +1636,202 @@
       <w:color w:val="000080"/>
       <w:u w:val="single"/>
       <w:lang w:val="zxx" w:eastAsia="zxx" w:bidi="zxx"/>
+    </w:rPr>
+  </w:style>
+  <w:style w:type="character" w:styleId="ListLabel1">
+    <w:name w:val="ListLabel 1"/>
+    <w:qFormat/>
+    <w:rPr>
+      <w:rFonts w:ascii="DejaVu Serif" w:hAnsi="DejaVu Serif" w:cs="OpenSymbol"/>
+      <w:b w:val="false"/>
+      <w:sz w:val="20"/>
+    </w:rPr>
+  </w:style>
+  <w:style w:type="character" w:styleId="ListLabel2">
+    <w:name w:val="ListLabel 2"/>
+    <w:qFormat/>
+    <w:rPr>
+      <w:rFonts w:ascii="DejaVu Serif" w:hAnsi="DejaVu Serif" w:cs="OpenSymbol"/>
+      <w:b w:val="false"/>
+      <w:sz w:val="20"/>
+    </w:rPr>
+  </w:style>
+  <w:style w:type="character" w:styleId="ListLabel3">
+    <w:name w:val="ListLabel 3"/>
+    <w:qFormat/>
+    <w:rPr>
+      <w:rFonts w:cs="OpenSymbol"/>
+    </w:rPr>
+  </w:style>
+  <w:style w:type="character" w:styleId="ListLabel4">
+    <w:name w:val="ListLabel 4"/>
+    <w:qFormat/>
+    <w:rPr>
+      <w:rFonts w:cs="OpenSymbol"/>
+    </w:rPr>
+  </w:style>
+  <w:style w:type="character" w:styleId="ListLabel5">
+    <w:name w:val="ListLabel 5"/>
+    <w:qFormat/>
+    <w:rPr>
+      <w:rFonts w:cs="OpenSymbol"/>
+    </w:rPr>
+  </w:style>
+  <w:style w:type="character" w:styleId="ListLabel6">
+    <w:name w:val="ListLabel 6"/>
+    <w:qFormat/>
+    <w:rPr>
+      <w:rFonts w:cs="OpenSymbol"/>
+    </w:rPr>
+  </w:style>
+  <w:style w:type="character" w:styleId="ListLabel7">
+    <w:name w:val="ListLabel 7"/>
+    <w:qFormat/>
+    <w:rPr>
+      <w:rFonts w:cs="OpenSymbol"/>
+    </w:rPr>
+  </w:style>
+  <w:style w:type="character" w:styleId="ListLabel8">
+    <w:name w:val="ListLabel 8"/>
+    <w:qFormat/>
+    <w:rPr>
+      <w:rFonts w:cs="OpenSymbol"/>
+    </w:rPr>
+  </w:style>
+  <w:style w:type="character" w:styleId="ListLabel9">
+    <w:name w:val="ListLabel 9"/>
+    <w:qFormat/>
+    <w:rPr>
+      <w:rFonts w:cs="OpenSymbol"/>
+    </w:rPr>
+  </w:style>
+  <w:style w:type="character" w:styleId="ListLabel10">
+    <w:name w:val="ListLabel 10"/>
+    <w:qFormat/>
+    <w:rPr>
+      <w:rFonts w:ascii="DejaVu Serif" w:hAnsi="DejaVu Serif" w:cs="OpenSymbol"/>
+      <w:sz w:val="20"/>
+    </w:rPr>
+  </w:style>
+  <w:style w:type="character" w:styleId="ListLabel11">
+    <w:name w:val="ListLabel 11"/>
+    <w:qFormat/>
+    <w:rPr>
+      <w:rFonts w:ascii="DejaVu Serif" w:hAnsi="DejaVu Serif" w:cs="OpenSymbol"/>
+      <w:sz w:val="20"/>
+    </w:rPr>
+  </w:style>
+  <w:style w:type="character" w:styleId="ListLabel12">
+    <w:name w:val="ListLabel 12"/>
+    <w:qFormat/>
+    <w:rPr>
+      <w:rFonts w:ascii="DejaVu Serif" w:hAnsi="DejaVu Serif" w:cs="OpenSymbol"/>
+      <w:sz w:val="20"/>
+    </w:rPr>
+  </w:style>
+  <w:style w:type="character" w:styleId="ListLabel13">
+    <w:name w:val="ListLabel 13"/>
+    <w:qFormat/>
+    <w:rPr>
+      <w:rFonts w:cs="OpenSymbol"/>
+    </w:rPr>
+  </w:style>
+  <w:style w:type="character" w:styleId="ListLabel14">
+    <w:name w:val="ListLabel 14"/>
+    <w:qFormat/>
+    <w:rPr>
+      <w:rFonts w:cs="OpenSymbol"/>
+    </w:rPr>
+  </w:style>
+  <w:style w:type="character" w:styleId="ListLabel15">
+    <w:name w:val="ListLabel 15"/>
+    <w:qFormat/>
+    <w:rPr>
+      <w:rFonts w:cs="OpenSymbol"/>
+    </w:rPr>
+  </w:style>
+  <w:style w:type="character" w:styleId="ListLabel16">
+    <w:name w:val="ListLabel 16"/>
+    <w:qFormat/>
+    <w:rPr>
+      <w:rFonts w:cs="OpenSymbol"/>
+    </w:rPr>
+  </w:style>
+  <w:style w:type="character" w:styleId="ListLabel17">
+    <w:name w:val="ListLabel 17"/>
+    <w:qFormat/>
+    <w:rPr>
+      <w:rFonts w:cs="OpenSymbol"/>
+    </w:rPr>
+  </w:style>
+  <w:style w:type="character" w:styleId="ListLabel18">
+    <w:name w:val="ListLabel 18"/>
+    <w:qFormat/>
+    <w:rPr>
+      <w:rFonts w:cs="OpenSymbol"/>
+    </w:rPr>
+  </w:style>
+  <w:style w:type="character" w:styleId="ListLabel19">
+    <w:name w:val="ListLabel 19"/>
+    <w:qFormat/>
+    <w:rPr>
+      <w:rFonts w:cs="OpenSymbol"/>
+    </w:rPr>
+  </w:style>
+  <w:style w:type="character" w:styleId="ListLabel20">
+    <w:name w:val="ListLabel 20"/>
+    <w:qFormat/>
+    <w:rPr>
+      <w:rFonts w:cs="OpenSymbol"/>
+    </w:rPr>
+  </w:style>
+  <w:style w:type="character" w:styleId="ListLabel21">
+    <w:name w:val="ListLabel 21"/>
+    <w:qFormat/>
+    <w:rPr>
+      <w:rFonts w:cs="OpenSymbol"/>
+    </w:rPr>
+  </w:style>
+  <w:style w:type="character" w:styleId="ListLabel22">
+    <w:name w:val="ListLabel 22"/>
+    <w:qFormat/>
+    <w:rPr>
+      <w:rFonts w:cs="OpenSymbol"/>
+    </w:rPr>
+  </w:style>
+  <w:style w:type="character" w:styleId="ListLabel23">
+    <w:name w:val="ListLabel 23"/>
+    <w:qFormat/>
+    <w:rPr>
+      <w:rFonts w:cs="OpenSymbol"/>
+    </w:rPr>
+  </w:style>
+  <w:style w:type="character" w:styleId="ListLabel24">
+    <w:name w:val="ListLabel 24"/>
+    <w:qFormat/>
+    <w:rPr>
+      <w:rFonts w:cs="OpenSymbol"/>
+    </w:rPr>
+  </w:style>
+  <w:style w:type="character" w:styleId="ListLabel25">
+    <w:name w:val="ListLabel 25"/>
+    <w:qFormat/>
+    <w:rPr>
+      <w:rFonts w:cs="OpenSymbol"/>
+    </w:rPr>
+  </w:style>
+  <w:style w:type="character" w:styleId="ListLabel26">
+    <w:name w:val="ListLabel 26"/>
+    <w:qFormat/>
+    <w:rPr>
+      <w:rFonts w:cs="OpenSymbol"/>
+    </w:rPr>
+  </w:style>
+  <w:style w:type="character" w:styleId="ListLabel27">
+    <w:name w:val="ListLabel 27"/>
+    <w:qFormat/>
+    <w:rPr>
+      <w:rFonts w:cs="OpenSymbol"/>
     </w:rPr>
   </w:style>
   <w:style w:type="paragraph" w:styleId="Encabezado">

</xml_diff>